<commit_message>
updated map data and edit the doc
</commit_message>
<xml_diff>
--- a/Game project/Last Escape/Scenario.docx
+++ b/Game project/Last Escape/Scenario.docx
@@ -4,6 +4,64 @@
   <w:body>
     <w:p>
       <w:pPr>
+        <w:spacing w:after="0" w:line="240" w:lineRule="auto"/>
+      </w:pPr>
+      <w:r>
+        <w:rPr>
+          <w:noProof/>
+        </w:rPr>
+        <w:drawing>
+          <wp:inline distT="0" distB="0" distL="0" distR="0">
+            <wp:extent cx="5943600" cy="8418045"/>
+            <wp:effectExtent l="0" t="0" r="0" b="2540"/>
+            <wp:docPr id="1" name="Picture 1" descr="Image may contain: 1 person"/>
+            <wp:cNvGraphicFramePr>
+              <a:graphicFrameLocks xmlns:a="http://schemas.openxmlformats.org/drawingml/2006/main" noChangeAspect="1"/>
+            </wp:cNvGraphicFramePr>
+            <a:graphic xmlns:a="http://schemas.openxmlformats.org/drawingml/2006/main">
+              <a:graphicData uri="http://schemas.openxmlformats.org/drawingml/2006/picture">
+                <pic:pic xmlns:pic="http://schemas.openxmlformats.org/drawingml/2006/picture">
+                  <pic:nvPicPr>
+                    <pic:cNvPr id="0" name="Picture 1" descr="Image may contain: 1 person"/>
+                    <pic:cNvPicPr>
+                      <a:picLocks noChangeAspect="1" noChangeArrowheads="1"/>
+                    </pic:cNvPicPr>
+                  </pic:nvPicPr>
+                  <pic:blipFill>
+                    <a:blip r:embed="rId7" cstate="print">
+                      <a:extLst>
+                        <a:ext uri="{28A0092B-C50C-407E-A947-70E740481C1C}">
+                          <a14:useLocalDpi xmlns:a14="http://schemas.microsoft.com/office/drawing/2010/main" val="0"/>
+                        </a:ext>
+                      </a:extLst>
+                    </a:blip>
+                    <a:srcRect/>
+                    <a:stretch>
+                      <a:fillRect/>
+                    </a:stretch>
+                  </pic:blipFill>
+                  <pic:spPr bwMode="auto">
+                    <a:xfrm>
+                      <a:off x="0" y="0"/>
+                      <a:ext cx="5943600" cy="8418045"/>
+                    </a:xfrm>
+                    <a:prstGeom prst="rect">
+                      <a:avLst/>
+                    </a:prstGeom>
+                    <a:noFill/>
+                    <a:ln>
+                      <a:noFill/>
+                    </a:ln>
+                  </pic:spPr>
+                </pic:pic>
+              </a:graphicData>
+            </a:graphic>
+          </wp:inline>
+        </w:drawing>
+      </w:r>
+    </w:p>
+    <w:p>
+      <w:pPr>
         <w:pStyle w:val="ListParagraph"/>
         <w:numPr>
           <w:ilvl w:val="0"/>
@@ -11,48 +69,49 @@
         </w:numPr>
       </w:pPr>
       <w:r>
+        <w:lastRenderedPageBreak/>
         <w:t>Scenario:</w:t>
       </w:r>
     </w:p>
     <w:p>
       <w:pPr>
+        <w:ind w:left="709" w:firstLine="992"/>
+      </w:pPr>
+      <w:r>
+        <w:t>In an urban city, there was an outbreak broke out, people who got exposed to the virus turn to carnivore animals and thirst for human flesh as they doing so the infection spread wider.</w:t>
+      </w:r>
+      <w:r>
+        <w:t xml:space="preserve"> </w:t>
+      </w:r>
+    </w:p>
+    <w:p>
+      <w:pPr>
+        <w:ind w:left="709" w:firstLine="992"/>
+      </w:pPr>
+      <w:r>
+        <w:t>The city/town can be on a standalone island that connected to the mainland with suspended bridge</w:t>
+      </w:r>
+      <w:r>
+        <w:t>s and underground cable sewer way</w:t>
+      </w:r>
+      <w:r>
+        <w:t xml:space="preserve">, or </w:t>
+      </w:r>
+      <w:r>
+        <w:t>a mainland city surrounded by jungle or desert which can be easily to erect fences/walls to contain the biohazard.</w:t>
+      </w:r>
+    </w:p>
+    <w:p>
+      <w:pPr>
         <w:ind w:left="709"/>
       </w:pPr>
       <w:r>
-        <w:t>In an urban city, there was an outbreak broke out, people who got exposed to the virus turn to carnivore animals and thirst for human flesh as they doing so the infection spread wider.</w:t>
-      </w:r>
-      <w:r>
-        <w:t xml:space="preserve"> </w:t>
-      </w:r>
-    </w:p>
-    <w:p>
-      <w:pPr>
-        <w:ind w:left="709"/>
-      </w:pPr>
-      <w:r>
-        <w:t>The city/town can be on a standalone island that connected to the mainland with suspended bridge</w:t>
-      </w:r>
-      <w:r>
-        <w:t>s and underground cable sewer way</w:t>
-      </w:r>
-      <w:r>
-        <w:t xml:space="preserve">, or </w:t>
-      </w:r>
-      <w:r>
-        <w:t>a mainland city surrounded by jungle or desert which can be easily to erect fences/walls to contain the biohazard.</w:t>
-      </w:r>
-    </w:p>
-    <w:p>
-      <w:pPr>
-        <w:ind w:left="709"/>
-      </w:pPr>
-      <w:r>
         <w:t>Story:</w:t>
       </w:r>
     </w:p>
     <w:p>
       <w:pPr>
-        <w:ind w:left="709"/>
+        <w:ind w:left="709" w:firstLine="992"/>
       </w:pPr>
       <w:r>
         <w:t>The main character lost his family on the first day of the outbreak (this is where player learn about the character and also basic movements, distraction throw</w:t>
@@ -370,284 +429,717 @@
         <w:t>s, player is now pack</w:t>
       </w:r>
       <w:r>
-        <w:t>ed wit</w:t>
+        <w:t>ed with basic inventory and searching</w:t>
+      </w:r>
+      <w:r>
+        <w:t xml:space="preserve"> his own way through </w:t>
+      </w:r>
+      <w:r>
+        <w:t xml:space="preserve">and out of </w:t>
+      </w:r>
+      <w:r>
+        <w:t>the city.</w:t>
+      </w:r>
+    </w:p>
+    <w:p>
+      <w:pPr>
+        <w:pStyle w:val="ListParagraph"/>
+        <w:ind w:left="1593" w:firstLine="567"/>
+      </w:pPr>
+    </w:p>
+    <w:p>
+      <w:pPr>
+        <w:pStyle w:val="ListParagraph"/>
+        <w:ind w:left="1593" w:firstLine="567"/>
+      </w:pPr>
+      <w:r>
+        <w:rPr>
+          <w:noProof/>
+        </w:rPr>
+        <w:lastRenderedPageBreak/>
+        <w:drawing>
+          <wp:anchor distT="0" distB="0" distL="114300" distR="114300" simplePos="0" relativeHeight="251658240" behindDoc="0" locked="0" layoutInCell="1" allowOverlap="1">
+            <wp:simplePos x="0" y="0"/>
+            <wp:positionH relativeFrom="column">
+              <wp:posOffset>47625</wp:posOffset>
+            </wp:positionH>
+            <wp:positionV relativeFrom="paragraph">
+              <wp:posOffset>-114300</wp:posOffset>
+            </wp:positionV>
+            <wp:extent cx="5943600" cy="4467225"/>
+            <wp:effectExtent l="0" t="0" r="0" b="9525"/>
+            <wp:wrapSquare wrapText="bothSides"/>
+            <wp:docPr id="2" name="Picture 2"/>
+            <wp:cNvGraphicFramePr>
+              <a:graphicFrameLocks xmlns:a="http://schemas.openxmlformats.org/drawingml/2006/main" noChangeAspect="1"/>
+            </wp:cNvGraphicFramePr>
+            <a:graphic xmlns:a="http://schemas.openxmlformats.org/drawingml/2006/main">
+              <a:graphicData uri="http://schemas.openxmlformats.org/drawingml/2006/picture">
+                <pic:pic xmlns:pic="http://schemas.openxmlformats.org/drawingml/2006/picture">
+                  <pic:nvPicPr>
+                    <pic:cNvPr id="0" name="Picture 1"/>
+                    <pic:cNvPicPr>
+                      <a:picLocks noChangeAspect="1" noChangeArrowheads="1"/>
+                    </pic:cNvPicPr>
+                  </pic:nvPicPr>
+                  <pic:blipFill>
+                    <a:blip r:embed="rId8">
+                      <a:extLst>
+                        <a:ext uri="{28A0092B-C50C-407E-A947-70E740481C1C}">
+                          <a14:useLocalDpi xmlns:a14="http://schemas.microsoft.com/office/drawing/2010/main" val="0"/>
+                        </a:ext>
+                      </a:extLst>
+                    </a:blip>
+                    <a:srcRect/>
+                    <a:stretch>
+                      <a:fillRect/>
+                    </a:stretch>
+                  </pic:blipFill>
+                  <pic:spPr bwMode="auto">
+                    <a:xfrm>
+                      <a:off x="0" y="0"/>
+                      <a:ext cx="5943600" cy="4467225"/>
+                    </a:xfrm>
+                    <a:prstGeom prst="rect">
+                      <a:avLst/>
+                    </a:prstGeom>
+                    <a:noFill/>
+                    <a:ln>
+                      <a:noFill/>
+                    </a:ln>
+                  </pic:spPr>
+                </pic:pic>
+              </a:graphicData>
+            </a:graphic>
+            <wp14:sizeRelH relativeFrom="page">
+              <wp14:pctWidth>0</wp14:pctWidth>
+            </wp14:sizeRelH>
+            <wp14:sizeRelV relativeFrom="page">
+              <wp14:pctHeight>0</wp14:pctHeight>
+            </wp14:sizeRelV>
+          </wp:anchor>
+        </w:drawing>
+      </w:r>
+    </w:p>
+    <w:p>
+      <w:pPr>
+        <w:pStyle w:val="ListParagraph"/>
+        <w:ind w:firstLine="720"/>
+      </w:pPr>
+    </w:p>
+    <w:p>
+      <w:pPr>
+        <w:pStyle w:val="ListParagraph"/>
+        <w:numPr>
+          <w:ilvl w:val="0"/>
+          <w:numId w:val="8"/>
+        </w:numPr>
+      </w:pPr>
+      <w:r>
+        <w:t>Sound:</w:t>
+      </w:r>
+    </w:p>
+    <w:p>
+      <w:pPr>
+        <w:pStyle w:val="ListParagraph"/>
+        <w:ind w:left="2160"/>
+      </w:pPr>
+      <w:r>
+        <w:t>Howling</w:t>
+      </w:r>
+      <w:r>
+        <w:t xml:space="preserve"> sounds of zombie, crows sound, chattering</w:t>
+      </w:r>
+    </w:p>
+    <w:p>
+      <w:pPr>
+        <w:pStyle w:val="ListParagraph"/>
+        <w:ind w:left="1800"/>
+      </w:pPr>
+    </w:p>
+    <w:p>
+      <w:pPr>
+        <w:pStyle w:val="ListParagraph"/>
+        <w:numPr>
+          <w:ilvl w:val="0"/>
+          <w:numId w:val="8"/>
+        </w:numPr>
+      </w:pPr>
+      <w:r>
+        <w:t>Player:</w:t>
+      </w:r>
+    </w:p>
+    <w:p>
+      <w:pPr>
+        <w:pStyle w:val="ListParagraph"/>
+        <w:ind w:left="2160"/>
+      </w:pPr>
+      <w:r>
+        <w:t>Player has bag, inventory: on</w:t>
+      </w:r>
+    </w:p>
+    <w:p>
+      <w:pPr>
+        <w:pStyle w:val="ListParagraph"/>
+        <w:ind w:left="2160"/>
+      </w:pPr>
+      <w:r>
+        <w:t>Baseball bat</w:t>
+      </w:r>
+    </w:p>
+    <w:p>
+      <w:pPr>
+        <w:pStyle w:val="ListParagraph"/>
+        <w:ind w:left="2160"/>
+      </w:pPr>
+      <w:r>
+        <w:t>Small med</w:t>
+      </w:r>
+      <w:r>
+        <w:t xml:space="preserve"> </w:t>
+      </w:r>
+      <w:r>
+        <w:t>kit</w:t>
+      </w:r>
+    </w:p>
+    <w:p>
+      <w:pPr>
+        <w:pStyle w:val="ListParagraph"/>
+        <w:ind w:left="2160"/>
+      </w:pPr>
+    </w:p>
+    <w:p>
+      <w:pPr>
+        <w:pStyle w:val="ListParagraph"/>
+        <w:ind w:left="1800"/>
+      </w:pPr>
+    </w:p>
+    <w:p>
+      <w:pPr>
+        <w:spacing w:after="0" w:line="240" w:lineRule="auto"/>
+      </w:pPr>
+      <w:r>
+        <w:br w:type="page"/>
+      </w:r>
+    </w:p>
+    <w:p>
+      <w:pPr>
+        <w:ind w:left="709" w:firstLine="720"/>
+      </w:pPr>
+    </w:p>
+    <w:p>
+      <w:pPr>
+        <w:pStyle w:val="ListParagraph"/>
+        <w:ind w:firstLine="720"/>
+      </w:pPr>
+    </w:p>
+    <w:p>
+      <w:pPr>
+        <w:ind w:left="709"/>
+      </w:pPr>
+      <w:r>
+        <w:t xml:space="preserve">3/ </w:t>
+      </w:r>
+      <w:r>
+        <w:t>Goal:</w:t>
+      </w:r>
+    </w:p>
+    <w:p>
+      <w:pPr>
+        <w:ind w:left="1418" w:firstLine="850"/>
+      </w:pPr>
+      <w:r>
+        <w:t>The city has certain areas connected to each other create different routes for different ending:</w:t>
+      </w:r>
+    </w:p>
+    <w:p>
+      <w:pPr>
+        <w:ind w:left="1418" w:firstLine="850"/>
+      </w:pPr>
+      <w:r>
+        <w:t xml:space="preserve">1/ The first route of escape is through the sewer system of the city, </w:t>
+      </w:r>
+      <w:r>
+        <w:t xml:space="preserve">would involve in a two level map design; ground level and sewer level. </w:t>
+      </w:r>
+      <w:r>
+        <w:t xml:space="preserve"> Player will have to solve puzzle or mathematic questions </w:t>
+      </w:r>
+      <w:r>
+        <w:t>to solve to open door and gates:</w:t>
+      </w:r>
+    </w:p>
+    <w:p>
+      <w:pPr>
+        <w:ind w:left="1418" w:firstLine="850"/>
+      </w:pPr>
+      <w:r>
+        <w:t>-</w:t>
+      </w:r>
+    </w:p>
+    <w:p>
+      <w:pPr>
+        <w:ind w:left="1418" w:firstLine="850"/>
+      </w:pPr>
+      <w:r>
+        <w:t xml:space="preserve">2/ Through the </w:t>
+      </w:r>
+      <w:r>
+        <w:t xml:space="preserve">main </w:t>
+      </w:r>
+      <w:r>
+        <w:t>bridge of The urban city section, involving with dealing with de</w:t>
+      </w:r>
+      <w:r>
+        <w:t>linquents and military, script</w:t>
+      </w:r>
+      <w:r>
+        <w:t>s can be from player being stripped out</w:t>
+      </w:r>
+      <w:r>
+        <w:t xml:space="preserve"> while battling which would involve in some very stealthy actions.</w:t>
+      </w:r>
+      <w:r>
+        <w:t xml:space="preserve"> Able to gather </w:t>
+      </w:r>
+      <w:r>
+        <w:t>intelligent</w:t>
+      </w:r>
+      <w:r>
+        <w:t xml:space="preserve"> and forming alliance to run over military base an</w:t>
       </w:r>
       <w:bookmarkStart w:id="0" w:name="_GoBack"/>
       <w:bookmarkEnd w:id="0"/>
       <w:r>
-        <w:t>h basic inventory and searching</w:t>
-      </w:r>
-      <w:r>
-        <w:t xml:space="preserve"> his own way through </w:t>
-      </w:r>
-      <w:r>
-        <w:t xml:space="preserve">and out of </w:t>
-      </w:r>
-      <w:r>
-        <w:t>the city.</w:t>
-      </w:r>
-    </w:p>
-    <w:p>
-      <w:pPr>
-        <w:pStyle w:val="ListParagraph"/>
-        <w:ind w:firstLine="720"/>
-      </w:pPr>
+        <w:t xml:space="preserve">d release the truth for the </w:t>
+      </w:r>
+      <w:r>
+        <w:t>world to see:</w:t>
+      </w:r>
     </w:p>
     <w:p>
       <w:pPr>
         <w:pStyle w:val="ListParagraph"/>
         <w:numPr>
           <w:ilvl w:val="0"/>
-          <w:numId w:val="8"/>
-        </w:numPr>
-      </w:pPr>
-      <w:r>
-        <w:t>Sound:</w:t>
-      </w:r>
-    </w:p>
-    <w:p>
-      <w:pPr>
-        <w:pStyle w:val="ListParagraph"/>
-        <w:ind w:left="2160"/>
-      </w:pPr>
-      <w:r>
-        <w:t>Howling</w:t>
-      </w:r>
-      <w:r>
-        <w:t xml:space="preserve"> sounds of zombie, crows sound, chattering</w:t>
-      </w:r>
-    </w:p>
-    <w:p>
-      <w:pPr>
-        <w:pStyle w:val="ListParagraph"/>
-        <w:ind w:left="1800"/>
-      </w:pPr>
+          <w:numId w:val="1"/>
+        </w:numPr>
+        <w:ind w:left="2268" w:firstLine="0"/>
+      </w:pPr>
+      <w:r>
+        <w:t>The player needs to find the infiltrate point to the base.</w:t>
+      </w:r>
     </w:p>
     <w:p>
       <w:pPr>
         <w:pStyle w:val="ListParagraph"/>
         <w:numPr>
           <w:ilvl w:val="0"/>
-          <w:numId w:val="8"/>
-        </w:numPr>
-      </w:pPr>
-      <w:r>
-        <w:t>Player:</w:t>
-      </w:r>
-    </w:p>
-    <w:p>
-      <w:pPr>
-        <w:pStyle w:val="ListParagraph"/>
-        <w:ind w:left="2160"/>
-      </w:pPr>
-      <w:r>
-        <w:t>Player has bag, inventory: on</w:t>
-      </w:r>
-    </w:p>
-    <w:p>
-      <w:pPr>
-        <w:pStyle w:val="ListParagraph"/>
-        <w:ind w:left="2160"/>
-      </w:pPr>
-      <w:r>
-        <w:t>Baseball bat</w:t>
-      </w:r>
-    </w:p>
-    <w:p>
-      <w:pPr>
-        <w:pStyle w:val="ListParagraph"/>
-        <w:ind w:left="2160"/>
-      </w:pPr>
-      <w:r>
-        <w:t xml:space="preserve">Small </w:t>
-      </w:r>
-      <w:proofErr w:type="spellStart"/>
-      <w:r>
-        <w:t>medkit</w:t>
-      </w:r>
-      <w:proofErr w:type="spellEnd"/>
-    </w:p>
-    <w:p>
-      <w:pPr>
-        <w:pStyle w:val="ListParagraph"/>
-        <w:ind w:left="2160"/>
-      </w:pPr>
-    </w:p>
-    <w:p>
-      <w:pPr>
-        <w:pStyle w:val="ListParagraph"/>
-        <w:ind w:left="1800"/>
-      </w:pPr>
-    </w:p>
-    <w:p>
-      <w:pPr>
-        <w:ind w:left="709" w:firstLine="720"/>
-      </w:pPr>
-    </w:p>
-    <w:p>
-      <w:pPr>
-        <w:pStyle w:val="ListParagraph"/>
-        <w:ind w:firstLine="720"/>
-      </w:pPr>
-    </w:p>
-    <w:p>
-      <w:pPr>
-        <w:ind w:left="709"/>
+          <w:numId w:val="1"/>
+        </w:numPr>
+        <w:ind w:left="2268" w:firstLine="0"/>
+      </w:pPr>
+      <w:r>
+        <w:t>Player got busted and got jailed</w:t>
+      </w:r>
+    </w:p>
+    <w:p>
+      <w:pPr>
+        <w:pStyle w:val="ListParagraph"/>
+        <w:numPr>
+          <w:ilvl w:val="0"/>
+          <w:numId w:val="1"/>
+        </w:numPr>
+        <w:ind w:left="2268" w:firstLine="0"/>
+      </w:pPr>
+      <w:r>
+        <w:t>Player needs to break out and decide whether to stop the army or to selfishly escape the city.</w:t>
+      </w:r>
+    </w:p>
+    <w:p>
+      <w:pPr>
+        <w:pStyle w:val="ListParagraph"/>
+        <w:numPr>
+          <w:ilvl w:val="0"/>
+          <w:numId w:val="1"/>
+        </w:numPr>
+        <w:ind w:left="1418" w:firstLine="850"/>
+      </w:pPr>
+      <w:r>
+        <w:t>Case A:</w:t>
+      </w:r>
+    </w:p>
+    <w:p>
+      <w:pPr>
+        <w:pStyle w:val="ListParagraph"/>
+        <w:numPr>
+          <w:ilvl w:val="4"/>
+          <w:numId w:val="1"/>
+        </w:numPr>
+      </w:pPr>
+      <w:r>
+        <w:t>The player disable/kill military force</w:t>
+      </w:r>
+    </w:p>
+    <w:p>
+      <w:pPr>
+        <w:pStyle w:val="ListParagraph"/>
+        <w:numPr>
+          <w:ilvl w:val="4"/>
+          <w:numId w:val="1"/>
+        </w:numPr>
+      </w:pPr>
+      <w:r>
+        <w:t>Which involve in unable to stop the zombies enter the base</w:t>
+      </w:r>
+      <w:r>
+        <w:t xml:space="preserve"> </w:t>
+      </w:r>
+    </w:p>
+    <w:p>
+      <w:pPr>
+        <w:pStyle w:val="ListParagraph"/>
+        <w:numPr>
+          <w:ilvl w:val="4"/>
+          <w:numId w:val="1"/>
+        </w:numPr>
+      </w:pPr>
+      <w:r>
+        <w:t>The base will be remained locked and unable to escape</w:t>
+      </w:r>
+    </w:p>
+    <w:p>
+      <w:pPr>
+        <w:pStyle w:val="ListParagraph"/>
+        <w:numPr>
+          <w:ilvl w:val="4"/>
+          <w:numId w:val="1"/>
+        </w:numPr>
+      </w:pPr>
+      <w:r>
+        <w:t>Player must go back and find another route.</w:t>
+      </w:r>
+    </w:p>
+    <w:p>
+      <w:pPr>
+        <w:pStyle w:val="ListParagraph"/>
+        <w:numPr>
+          <w:ilvl w:val="0"/>
+          <w:numId w:val="1"/>
+        </w:numPr>
+        <w:ind w:firstLine="1548"/>
+      </w:pPr>
+      <w:r>
+        <w:t>Case B:</w:t>
+      </w:r>
+    </w:p>
+    <w:p>
+      <w:pPr>
+        <w:pStyle w:val="ListParagraph"/>
+        <w:numPr>
+          <w:ilvl w:val="4"/>
+          <w:numId w:val="1"/>
+        </w:numPr>
+      </w:pPr>
+      <w:r>
+        <w:t>The player will need to find key card in the base</w:t>
+      </w:r>
+    </w:p>
+    <w:p>
+      <w:pPr>
+        <w:pStyle w:val="ListParagraph"/>
+        <w:numPr>
+          <w:ilvl w:val="4"/>
+          <w:numId w:val="1"/>
+        </w:numPr>
+      </w:pPr>
+      <w:r>
+        <w:t>Use that key  card at the border gateway and escape through it</w:t>
+      </w:r>
+    </w:p>
+    <w:p>
+      <w:pPr>
+        <w:pStyle w:val="ListParagraph"/>
+        <w:numPr>
+          <w:ilvl w:val="4"/>
+          <w:numId w:val="1"/>
+        </w:numPr>
+      </w:pPr>
+      <w:r>
+        <w:t>The cut scene shows that Player escaped unable to find the strength to expose the military</w:t>
+      </w:r>
+      <w:r>
+        <w:t xml:space="preserve"> idea</w:t>
+      </w:r>
+    </w:p>
+    <w:p>
+      <w:pPr>
+        <w:pStyle w:val="ListParagraph"/>
+        <w:numPr>
+          <w:ilvl w:val="3"/>
+          <w:numId w:val="1"/>
+        </w:numPr>
+      </w:pPr>
+      <w:r>
+        <w:t>ACHIEVEMENTS:</w:t>
+      </w:r>
+    </w:p>
+    <w:p>
+      <w:pPr>
+        <w:pStyle w:val="ListParagraph"/>
+        <w:numPr>
+          <w:ilvl w:val="4"/>
+          <w:numId w:val="1"/>
+        </w:numPr>
+      </w:pPr>
+      <w:r>
+        <w:t>The base is loaded with information about government plans, if player found this, the ending cut</w:t>
+      </w:r>
+      <w:r>
+        <w:t xml:space="preserve"> </w:t>
+      </w:r>
+      <w:r>
+        <w:t xml:space="preserve">scene will change into Player expose the government plan </w:t>
+      </w:r>
+    </w:p>
+    <w:p>
+      <w:pPr>
+        <w:ind w:left="1418" w:firstLine="850"/>
       </w:pPr>
       <w:r>
         <w:t xml:space="preserve">3/ </w:t>
       </w:r>
-      <w:r>
-        <w:t>Goal:</w:t>
-      </w:r>
-    </w:p>
-    <w:p>
-      <w:pPr>
-        <w:ind w:left="709"/>
-      </w:pPr>
+      <w:proofErr w:type="gramStart"/>
+      <w:r>
+        <w:t>Through</w:t>
+      </w:r>
+      <w:proofErr w:type="gramEnd"/>
+      <w:r>
+        <w:t xml:space="preserve"> the river/sea</w:t>
+      </w:r>
+      <w:r>
+        <w:t>, so</w:t>
+      </w:r>
+      <w:r>
+        <w:t xml:space="preserve"> there would be a port. Player searching for items</w:t>
+      </w:r>
+      <w:r>
+        <w:t xml:space="preserve">, those can be fuel, keys, </w:t>
+      </w:r>
+      <w:r>
+        <w:t>and side</w:t>
+      </w:r>
+      <w:r>
+        <w:t xml:space="preserve"> quest character’s requirements</w:t>
+      </w:r>
+      <w:r>
+        <w:t xml:space="preserve"> to accomplish the</w:t>
+      </w:r>
+      <w:r>
+        <w:t xml:space="preserve"> goal to be able to get away by </w:t>
+      </w:r>
+      <w:r>
+        <w:t xml:space="preserve">the </w:t>
+      </w:r>
+      <w:r>
+        <w:t>boat</w:t>
+      </w:r>
+      <w:r>
+        <w:t xml:space="preserve">. Safely </w:t>
+      </w:r>
+      <w:r>
+        <w:t>escape</w:t>
+      </w:r>
+      <w:r>
+        <w:t xml:space="preserve"> the city, and character will live on normally elsewhere</w:t>
+      </w:r>
+      <w:r>
+        <w:t>:</w:t>
+      </w:r>
+    </w:p>
+    <w:p>
+      <w:pPr>
+        <w:pStyle w:val="ListParagraph"/>
+        <w:numPr>
+          <w:ilvl w:val="0"/>
+          <w:numId w:val="1"/>
+        </w:numPr>
+        <w:ind w:left="1985" w:firstLine="283"/>
+      </w:pPr>
+      <w:r>
+        <w:t>Find the key.</w:t>
+      </w:r>
+    </w:p>
+    <w:p>
+      <w:pPr>
+        <w:pStyle w:val="ListParagraph"/>
+        <w:numPr>
+          <w:ilvl w:val="0"/>
+          <w:numId w:val="1"/>
+        </w:numPr>
+        <w:ind w:left="1985" w:firstLine="283"/>
+      </w:pPr>
+      <w:r>
+        <w:lastRenderedPageBreak/>
+        <w:t>Find the right boat</w:t>
+      </w:r>
+    </w:p>
+    <w:p>
+      <w:pPr>
+        <w:pStyle w:val="ListParagraph"/>
+        <w:numPr>
+          <w:ilvl w:val="0"/>
+          <w:numId w:val="1"/>
+        </w:numPr>
+        <w:ind w:left="1985" w:firstLine="283"/>
+      </w:pPr>
+      <w:r>
+        <w:t xml:space="preserve">Find </w:t>
+      </w:r>
+      <w:r>
+        <w:t>the fuel (3</w:t>
+      </w:r>
+      <w:r>
+        <w:t>/3)</w:t>
+      </w:r>
+    </w:p>
+    <w:p>
+      <w:pPr>
+        <w:pStyle w:val="ListParagraph"/>
+        <w:numPr>
+          <w:ilvl w:val="0"/>
+          <w:numId w:val="1"/>
+        </w:numPr>
+        <w:ind w:left="1985" w:firstLine="283"/>
+      </w:pPr>
+      <w:r>
+        <w:t>Find the tool kit</w:t>
+      </w:r>
+    </w:p>
+    <w:p>
+      <w:pPr>
+        <w:pStyle w:val="ListParagraph"/>
+        <w:numPr>
+          <w:ilvl w:val="0"/>
+          <w:numId w:val="1"/>
+        </w:numPr>
+        <w:ind w:left="1985" w:firstLine="283"/>
+      </w:pPr>
+      <w:r>
+        <w:t>Fix the boat</w:t>
+      </w:r>
+    </w:p>
+    <w:p>
+      <w:pPr>
+        <w:pStyle w:val="ListParagraph"/>
+        <w:numPr>
+          <w:ilvl w:val="0"/>
+          <w:numId w:val="1"/>
+        </w:numPr>
+        <w:ind w:left="1985" w:firstLine="283"/>
+      </w:pPr>
+      <w:r>
+        <w:t>Hold the front for –</w:t>
+      </w:r>
+      <w:r>
+        <w:t xml:space="preserve"> 10</w:t>
+      </w:r>
+      <w:r>
+        <w:t xml:space="preserve"> minutes</w:t>
+      </w:r>
     </w:p>
     <w:p>
       <w:pPr>
         <w:ind w:left="1418" w:firstLine="850"/>
       </w:pPr>
-      <w:r>
-        <w:t>The city has certain areas connected to each other create different routes for different ending:</w:t>
-      </w:r>
     </w:p>
     <w:p>
       <w:pPr>
         <w:ind w:left="1418" w:firstLine="850"/>
       </w:pPr>
       <w:r>
-        <w:t xml:space="preserve">1/ The first route of escape is through the sewer system of the city, </w:t>
-      </w:r>
-      <w:r>
-        <w:t xml:space="preserve">would involve in a two level map design; ground level and sewer level. </w:t>
-      </w:r>
-      <w:r>
-        <w:t xml:space="preserve"> Player will have to solve puzzle or mathematic questions </w:t>
-      </w:r>
-      <w:r>
-        <w:t>to solve to open door and gates:</w:t>
+        <w:t>4/ Through airplane, guessing the scale of the town/city is not a mega city so there would not need for a horizontal take of plane, so the scenario can be trying to escape from a local small airfield with helicopters. The quest would relate to finding fuels and item to start the plane</w:t>
+      </w:r>
+      <w:r>
+        <w:t>:</w:t>
       </w:r>
     </w:p>
     <w:p>
       <w:pPr>
         <w:ind w:left="1418" w:firstLine="850"/>
       </w:pPr>
+      <w:r>
+        <w:t>-</w:t>
+      </w:r>
+      <w:r>
+        <w:tab/>
+        <w:t>Find the key.</w:t>
+      </w:r>
     </w:p>
     <w:p>
       <w:pPr>
         <w:ind w:left="1418" w:firstLine="850"/>
       </w:pPr>
       <w:r>
-        <w:t xml:space="preserve">2/ Through the </w:t>
-      </w:r>
-      <w:r>
-        <w:t xml:space="preserve">main </w:t>
-      </w:r>
-      <w:r>
-        <w:t>bridge of The urban city section, involving with dealing with de</w:t>
-      </w:r>
-      <w:r>
-        <w:t>linquents and military, script</w:t>
-      </w:r>
-      <w:r>
-        <w:t>s can be from player being stripped out</w:t>
-      </w:r>
-      <w:r>
-        <w:t xml:space="preserve"> while battling which would involve in some very stealthy actions.</w:t>
-      </w:r>
-      <w:r>
-        <w:t xml:space="preserve"> Able to gather </w:t>
-      </w:r>
-      <w:r>
-        <w:t>intelligent</w:t>
-      </w:r>
-      <w:r>
-        <w:t xml:space="preserve"> and forming alliance to run over military base and release the truth for the </w:t>
-      </w:r>
-      <w:r>
-        <w:t>world to see:</w:t>
-      </w:r>
-    </w:p>
-    <w:p>
-      <w:pPr>
-        <w:pStyle w:val="ListParagraph"/>
-        <w:numPr>
-          <w:ilvl w:val="0"/>
-          <w:numId w:val="1"/>
-        </w:numPr>
+        <w:t>-</w:t>
+      </w:r>
+      <w:r>
+        <w:tab/>
+        <w:t>Find the right Helicopter</w:t>
+      </w:r>
+    </w:p>
+    <w:p>
+      <w:pPr>
         <w:ind w:left="1418" w:firstLine="850"/>
       </w:pPr>
+      <w:r>
+        <w:t>-</w:t>
+      </w:r>
+      <w:r>
+        <w:tab/>
+        <w:t>Find the fuel (2/2</w:t>
+      </w:r>
+      <w:r>
+        <w:t>).</w:t>
+      </w:r>
     </w:p>
     <w:p>
       <w:pPr>
         <w:ind w:left="1418" w:firstLine="850"/>
       </w:pPr>
       <w:r>
-        <w:t xml:space="preserve">3/ </w:t>
-      </w:r>
-      <w:r>
-        <w:t>Through</w:t>
-      </w:r>
-      <w:r>
-        <w:t xml:space="preserve"> the river/sea</w:t>
-      </w:r>
-      <w:r>
-        <w:t>, so</w:t>
-      </w:r>
-      <w:r>
-        <w:t xml:space="preserve"> there would be a port. Player searching for items</w:t>
-      </w:r>
-      <w:r>
-        <w:t xml:space="preserve">, those can be fuel, keys, </w:t>
-      </w:r>
-      <w:r>
-        <w:t>and side</w:t>
-      </w:r>
-      <w:r>
-        <w:t xml:space="preserve"> quest character’s requirements</w:t>
-      </w:r>
-      <w:r>
-        <w:t xml:space="preserve"> to accomplish the</w:t>
-      </w:r>
-      <w:r>
-        <w:t xml:space="preserve"> goal to be able to get away by </w:t>
-      </w:r>
-      <w:r>
-        <w:t xml:space="preserve">the </w:t>
-      </w:r>
-      <w:r>
-        <w:t>boat</w:t>
-      </w:r>
-      <w:r>
-        <w:t xml:space="preserve">. Safely </w:t>
-      </w:r>
-      <w:r>
-        <w:t>escape</w:t>
-      </w:r>
-      <w:r>
-        <w:t xml:space="preserve"> the city, and character will live on normally elsewhere</w:t>
-      </w:r>
-      <w:r>
-        <w:t>:</w:t>
+        <w:t>-</w:t>
+      </w:r>
+      <w:r>
+        <w:tab/>
+        <w:t>Find the tool kit.</w:t>
       </w:r>
     </w:p>
     <w:p>
       <w:pPr>
         <w:ind w:left="1418" w:firstLine="850"/>
       </w:pPr>
+      <w:r>
+        <w:t>-</w:t>
+      </w:r>
+      <w:r>
+        <w:tab/>
+      </w:r>
+      <w:r>
+        <w:t>Hold the airport for 5 minutes</w:t>
+      </w:r>
     </w:p>
     <w:p>
       <w:pPr>
         <w:ind w:left="1418" w:firstLine="850"/>
       </w:pPr>
-      <w:r>
-        <w:t>4/ Through airplane, guessing the scale of the town/city is not a mega city so there would not need for a horizontal take of plane, so the scenario can be trying to escape from a local small airfield with helicopters. The quest would relate to finding fuels and item to start the plane</w:t>
-      </w:r>
-      <w:r>
-        <w:t>:</w:t>
+    </w:p>
+    <w:p>
+      <w:pPr>
+        <w:spacing w:after="0" w:line="240" w:lineRule="auto"/>
+      </w:pPr>
+      <w:r>
+        <w:br w:type="page"/>
       </w:r>
     </w:p>
     <w:p>
@@ -711,7 +1203,6 @@
         <w:ind w:left="1080"/>
       </w:pPr>
       <w:r>
-        <w:lastRenderedPageBreak/>
         <w:t xml:space="preserve">1/ 100 Health </w:t>
       </w:r>
       <w:r>
@@ -1126,6 +1617,7 @@
         </w:numPr>
       </w:pPr>
       <w:r>
+        <w:lastRenderedPageBreak/>
         <w:t>Kick –</w:t>
       </w:r>
       <w:r>
@@ -1240,7 +1732,6 @@
         </w:numPr>
       </w:pPr>
       <w:r>
-        <w:lastRenderedPageBreak/>
         <w:t>Firearms:</w:t>
       </w:r>
     </w:p>
@@ -1485,7 +1976,7 @@
         <w:rFonts w:ascii="Wingdings" w:hAnsi="Wingdings" w:hint="default"/>
       </w:rPr>
     </w:lvl>
-    <w:lvl w:ilvl="3" w:tplc="04090001" w:tentative="1">
+    <w:lvl w:ilvl="3" w:tplc="04090001">
       <w:start w:val="1"/>
       <w:numFmt w:val="bullet"/>
       <w:lvlText w:val=""/>
@@ -1497,7 +1988,7 @@
         <w:rFonts w:ascii="Symbol" w:hAnsi="Symbol" w:hint="default"/>
       </w:rPr>
     </w:lvl>
-    <w:lvl w:ilvl="4" w:tplc="04090003" w:tentative="1">
+    <w:lvl w:ilvl="4" w:tplc="04090003">
       <w:start w:val="1"/>
       <w:numFmt w:val="bullet"/>
       <w:lvlText w:val="o"/>
@@ -3102,6 +3593,36 @@
       <w:outlineLvl w:val="9"/>
     </w:pPr>
   </w:style>
+  <w:style w:type="paragraph" w:styleId="BalloonText">
+    <w:name w:val="Balloon Text"/>
+    <w:basedOn w:val="Normal"/>
+    <w:link w:val="BalloonTextChar"/>
+    <w:uiPriority w:val="99"/>
+    <w:semiHidden/>
+    <w:unhideWhenUsed/>
+    <w:rsid w:val="00563F39"/>
+    <w:pPr>
+      <w:spacing w:after="0" w:line="240" w:lineRule="auto"/>
+    </w:pPr>
+    <w:rPr>
+      <w:rFonts w:ascii="Tahoma" w:hAnsi="Tahoma" w:cs="Tahoma"/>
+      <w:sz w:val="16"/>
+      <w:szCs w:val="16"/>
+    </w:rPr>
+  </w:style>
+  <w:style w:type="character" w:customStyle="1" w:styleId="BalloonTextChar">
+    <w:name w:val="Balloon Text Char"/>
+    <w:basedOn w:val="DefaultParagraphFont"/>
+    <w:link w:val="BalloonText"/>
+    <w:uiPriority w:val="99"/>
+    <w:semiHidden/>
+    <w:rsid w:val="00563F39"/>
+    <w:rPr>
+      <w:rFonts w:ascii="Tahoma" w:hAnsi="Tahoma" w:cs="Tahoma"/>
+      <w:sz w:val="16"/>
+      <w:szCs w:val="16"/>
+    </w:rPr>
+  </w:style>
 </w:styles>
 </file>
 
@@ -3907,6 +4428,36 @@
     <w:pPr>
       <w:outlineLvl w:val="9"/>
     </w:pPr>
+  </w:style>
+  <w:style w:type="paragraph" w:styleId="BalloonText">
+    <w:name w:val="Balloon Text"/>
+    <w:basedOn w:val="Normal"/>
+    <w:link w:val="BalloonTextChar"/>
+    <w:uiPriority w:val="99"/>
+    <w:semiHidden/>
+    <w:unhideWhenUsed/>
+    <w:rsid w:val="00563F39"/>
+    <w:pPr>
+      <w:spacing w:after="0" w:line="240" w:lineRule="auto"/>
+    </w:pPr>
+    <w:rPr>
+      <w:rFonts w:ascii="Tahoma" w:hAnsi="Tahoma" w:cs="Tahoma"/>
+      <w:sz w:val="16"/>
+      <w:szCs w:val="16"/>
+    </w:rPr>
+  </w:style>
+  <w:style w:type="character" w:customStyle="1" w:styleId="BalloonTextChar">
+    <w:name w:val="Balloon Text Char"/>
+    <w:basedOn w:val="DefaultParagraphFont"/>
+    <w:link w:val="BalloonText"/>
+    <w:uiPriority w:val="99"/>
+    <w:semiHidden/>
+    <w:rsid w:val="00563F39"/>
+    <w:rPr>
+      <w:rFonts w:ascii="Tahoma" w:hAnsi="Tahoma" w:cs="Tahoma"/>
+      <w:sz w:val="16"/>
+      <w:szCs w:val="16"/>
+    </w:rPr>
   </w:style>
 </w:styles>
 </file>
@@ -4201,7 +4752,7 @@
 </file>
 
 <file path=customXml/itemProps1.xml><?xml version="1.0" encoding="utf-8"?>
-<ds:datastoreItem xmlns:ds="http://schemas.openxmlformats.org/officeDocument/2006/customXml" ds:itemID="{52E3A574-DABA-476A-93AC-84538F75142F}">
+<ds:datastoreItem xmlns:ds="http://schemas.openxmlformats.org/officeDocument/2006/customXml" ds:itemID="{1CE5F288-1220-405F-8934-52F38A75245B}">
   <ds:schemaRefs>
     <ds:schemaRef ds:uri="http://schemas.openxmlformats.org/officeDocument/2006/bibliography"/>
   </ds:schemaRefs>

</xml_diff>